<commit_message>
Tweak personal statement grammar
</commit_message>
<xml_diff>
--- a/docs/resumes/latex/resume.docx
+++ b/docs/resumes/latex/resume.docx
@@ -307,7 +307,25 @@
         <w:pStyle w:val="FirstParagraph"/>
       </w:pPr>
       <w:r>
-        <w:t xml:space="preserve">I’m an experienced engineer, adept at designing, developing, and maintaining diverse projects. Specializes in optimizing platform performance, ensuring security, and integrating services. I can collaborate effectively across multidisciplinary teams, tackling technical challenges and enhancing organizational processes. I’m committed to delivering functional, maintainable, scalable, and observable solutions and I’m paassionate about driving innovation, fostering continuous learning, and promoting team growth.</w:t>
+        <w:t xml:space="preserve">I’m an experienced Engineer, adept at designing, developing, and maintaining diverse projects, specialising in platform optimisation, ensuring security, and integrating self-service. I can collaborate effectively across multidisciplinary</w:t>
+      </w:r>
+      <w:r>
+        <w:t xml:space="preserve"> </w:t>
+      </w:r>
+      <w:r>
+        <w:t xml:space="preserve">teams, tackling technical challenges and enhancing organizational processes. I’m committed to delivering functional,</w:t>
+      </w:r>
+      <w:r>
+        <w:t xml:space="preserve"> </w:t>
+      </w:r>
+      <w:r>
+        <w:t xml:space="preserve">maintainable, scalable, and observable solutions, and I’m passionate about driving innovation, fostering continuous</w:t>
+      </w:r>
+      <w:r>
+        <w:t xml:space="preserve"> </w:t>
+      </w:r>
+      <w:r>
+        <w:t xml:space="preserve">learning, and promoting team growth.</w:t>
       </w:r>
     </w:p>
     <w:bookmarkEnd w:id="27"/>

</xml_diff>

<commit_message>
Abusing adobe rush (#34)
* Update about section, and nav menu
* latex: use A4, not Letter
* Resume tweaks
</commit_message>
<xml_diff>
--- a/docs/resumes/latex/resume.docx
+++ b/docs/resumes/latex/resume.docx
@@ -15,7 +15,7 @@
         <w:pStyle w:val="Author"/>
       </w:pPr>
       <w:r>
-        <w:t xml:space="preserve">Daniel Slinky</w:t>
+        <w:t xml:space="preserve">Dan Slinky</w:t>
       </w:r>
     </w:p>
     <w:bookmarkStart w:id="47" w:name="simple-markdown-dan-slinky"/>
@@ -1526,13 +1526,15 @@
         <w:t xml:space="preserve"> </w:t>
       </w:r>
       <w:r>
-        <w:t xml:space="preserve">Operations Engineer, Sift, 2009-2011</w:t>
-      </w:r>
-      <w:r>
-        <w:t xml:space="preserve"> </w:t>
-      </w:r>
-      <w:r>
-        <w:t xml:space="preserve">(Drupal, CentOS, Xen, VMWare/ESXi)</w:t>
+        <w:t xml:space="preserve">Operations Engineer, Sift, 2009-2011 (Drupal, CentOS, Xen, VMWare/ESXi)</w:t>
+      </w:r>
+    </w:p>
+    <w:p>
+      <w:pPr>
+        <w:pStyle w:val="FirstParagraph"/>
+      </w:pPr>
+      <w:r>
+        <w:t xml:space="preserve">aaaa</w:t>
       </w:r>
     </w:p>
     <w:bookmarkEnd w:id="40"/>
@@ -1549,7 +1551,7 @@
       </w:r>
     </w:p>
     <w:bookmarkEnd w:id="41"/>
-    <w:bookmarkStart w:id="42" w:name="X4f9a6b2be0ec1bdc964686206d6f5ecc2812e2b"/>
+    <w:bookmarkStart w:id="42" w:name="X438b048b5c92ef1f0701a0af7280833a855177d"/>
     <w:p>
       <w:pPr>
         <w:pStyle w:val="Heading3"/>
@@ -1558,7 +1560,15 @@
         <w:t xml:space="preserve"> </w:t>
       </w:r>
       <w:r>
-        <w:t xml:space="preserve">Technical Student, CERN, Switzerland, 2007-2008 (Linux, PXE, tftpboot, ia64, Perl, XML/RPC &amp; Oracle)</w:t>
+        <w:t xml:space="preserve">Technical Student, CERN, Switzerland, 2007-2008</w:t>
+      </w:r>
+    </w:p>
+    <w:p>
+      <w:pPr>
+        <w:pStyle w:val="FirstParagraph"/>
+      </w:pPr>
+      <w:r>
+        <w:t xml:space="preserve">Linux, PXE, tftpboot, ia64, Perl, XML/RPC &amp; Oracle</w:t>
       </w:r>
     </w:p>
     <w:bookmarkEnd w:id="42"/>

</xml_diff>

<commit_message>
little tipex on the Resume
</commit_message>
<xml_diff>
--- a/docs/resumes/latex/resume.docx
+++ b/docs/resumes/latex/resume.docx
@@ -1526,15 +1526,7 @@
         <w:t xml:space="preserve"> </w:t>
       </w:r>
       <w:r>
-        <w:t xml:space="preserve">Operations Engineer, Sift, 2009-2011 (Drupal, CentOS, Xen, VMWare/ESXi)</w:t>
-      </w:r>
-    </w:p>
-    <w:p>
-      <w:pPr>
-        <w:pStyle w:val="FirstParagraph"/>
-      </w:pPr>
-      <w:r>
-        <w:t xml:space="preserve">aaaa</w:t>
+        <w:t xml:space="preserve">Operations Engineer, Sift, 2009-2011: Drupal, CentOS, Xen, VMWare/ESXi</w:t>
       </w:r>
     </w:p>
     <w:bookmarkEnd w:id="40"/>

</xml_diff>

<commit_message>
updated www landing page, fix asahi blog date (#35)
* updated www landing page, fix asahi blog date
* Encrypt your USB sticks
* Add some draft blogs
* Add Mastodon verification
* Add www. slinky.js
* Add Tux wars video
* fix music videos
* little tipex on the Resume
* hergersheimer
* add pawlicker and VIMsaver mode
* Add spotify data
* use smartrecruiter generated json, thanks lads!
</commit_message>
<xml_diff>
--- a/docs/resumes/latex/resume.docx
+++ b/docs/resumes/latex/resume.docx
@@ -1526,15 +1526,7 @@
         <w:t xml:space="preserve"> </w:t>
       </w:r>
       <w:r>
-        <w:t xml:space="preserve">Operations Engineer, Sift, 2009-2011 (Drupal, CentOS, Xen, VMWare/ESXi)</w:t>
-      </w:r>
-    </w:p>
-    <w:p>
-      <w:pPr>
-        <w:pStyle w:val="FirstParagraph"/>
-      </w:pPr>
-      <w:r>
-        <w:t xml:space="preserve">aaaa</w:t>
+        <w:t xml:space="preserve">Operations Engineer, Sift, 2009-2011: Drupal, CentOS, Xen, VMWare/ESXi</w:t>
       </w:r>
     </w:p>
     <w:bookmarkEnd w:id="40"/>

</xml_diff>

<commit_message>
Updated Adarga CV entry
</commit_message>
<xml_diff>
--- a/docs/resumes/latex/resume.docx
+++ b/docs/resumes/latex/resume.docx
@@ -18,7 +18,7 @@
         <w:t xml:space="preserve">Dan Slinky</w:t>
       </w:r>
     </w:p>
-    <w:bookmarkStart w:id="47" w:name="simple-markdown-dan-slinky"/>
+    <w:bookmarkStart w:id="46" w:name="simple-markdown-dan-slinky"/>
     <w:p>
       <w:pPr>
         <w:pStyle w:val="Heading1"/>
@@ -329,7 +329,7 @@
       </w:r>
     </w:p>
     <w:bookmarkEnd w:id="27"/>
-    <w:bookmarkStart w:id="45" w:name="material-briefcase-career"/>
+    <w:bookmarkStart w:id="44" w:name="material-briefcase-career"/>
     <w:p>
       <w:pPr>
         <w:pStyle w:val="Heading2"/>
@@ -466,7 +466,7 @@
     </w:p>
     <w:bookmarkEnd w:id="28"/>
     <w:bookmarkEnd w:id="29"/>
-    <w:bookmarkStart w:id="33" w:name="material-office-building-adarga"/>
+    <w:bookmarkStart w:id="32" w:name="material-office-building-adarga"/>
     <w:p>
       <w:pPr>
         <w:pStyle w:val="Heading3"/>
@@ -478,7 +478,7 @@
         <w:t xml:space="preserve">Adarga</w:t>
       </w:r>
     </w:p>
-    <w:bookmarkStart w:id="31" w:name="lead-platform-engineer"/>
+    <w:bookmarkStart w:id="30" w:name="lead-platform-engineer"/>
     <w:p>
       <w:pPr>
         <w:pStyle w:val="Heading4"/>
@@ -493,9 +493,10 @@
           <w:ilvl w:val="0"/>
           <w:numId w:val="1003"/>
         </w:numPr>
-      </w:pPr>
-      <w:r>
-        <w:t xml:space="preserve">As a technical leader in the Platform Engineering and SecOps team, I oversaw operations for a multi-tenanted AI SaaS platform for Enterprise and Defense customers utilizing</w:t>
+        <w:pStyle w:val="Compact"/>
+      </w:pPr>
+      <w:r>
+        <w:t xml:space="preserve">Led technical operations for a cutting-edge AI SaaS platform catering to Enterprise and Defense customers, leveraging IaC tools such as</w:t>
       </w:r>
       <w:r>
         <w:t xml:space="preserve"> </w:t>
@@ -524,16 +525,20 @@
         <w:t xml:space="preserve">Terraform</w:t>
       </w:r>
       <w:r>
-        <w:t xml:space="preserve">, on</w:t>
-      </w:r>
-      <w:r>
-        <w:t xml:space="preserve"> </w:t>
-      </w:r>
-      <w:r>
-        <w:t xml:space="preserve"> </w:t>
-      </w:r>
-      <w:r>
-        <w:t xml:space="preserve">, and other platforms.</w:t>
+        <w:t xml:space="preserve">, and</w:t>
+      </w:r>
+      <w:r>
+        <w:t xml:space="preserve"> </w:t>
+      </w:r>
+      <w:r>
+        <w:rPr>
+          <w:bCs/>
+          <w:b/>
+        </w:rPr>
+        <w:t xml:space="preserve">Kubernetes</w:t>
+      </w:r>
+      <w:r>
+        <w:t xml:space="preserve">. My leadership ensured seamless, scalable, and secure services across various services and teams.</w:t>
       </w:r>
     </w:p>
     <w:p>
@@ -542,76 +547,26 @@
           <w:ilvl w:val="0"/>
           <w:numId w:val="1003"/>
         </w:numPr>
-      </w:pPr>
-      <w:r>
-        <w:t xml:space="preserve">Promoted robust security and secrets management, aligning with stringent customer requirements and integrating SecOps practices into deployment pipelines. Utilized</w:t>
-      </w:r>
-      <w:r>
-        <w:t xml:space="preserve"> </w:t>
-      </w:r>
-      <w:r>
-        <w:rPr>
-          <w:bCs/>
-          <w:b/>
-        </w:rPr>
-        <w:t xml:space="preserve">CI/CD</w:t>
-      </w:r>
-      <w:r>
-        <w:t xml:space="preserve"> </w:t>
-      </w:r>
-      <w:r>
-        <w:t xml:space="preserve">tools such as</w:t>
-      </w:r>
-      <w:r>
-        <w:t xml:space="preserve"> </w:t>
-      </w:r>
-      <w:r>
-        <w:t xml:space="preserve"> </w:t>
-      </w:r>
-      <w:r>
-        <w:rPr>
-          <w:bCs/>
-          <w:b/>
-        </w:rPr>
-        <w:t xml:space="preserve">GitHub Actions</w:t>
-      </w:r>
-      <w:r>
-        <w:t xml:space="preserve">,</w:t>
-      </w:r>
-      <w:r>
-        <w:t xml:space="preserve"> </w:t>
-      </w:r>
-      <w:r>
-        <w:t xml:space="preserve"> </w:t>
-      </w:r>
-      <w:r>
-        <w:rPr>
-          <w:bCs/>
-          <w:b/>
-        </w:rPr>
-        <w:t xml:space="preserve">CircleCI</w:t>
-      </w:r>
-      <w:r>
-        <w:t xml:space="preserve">, and</w:t>
-      </w:r>
-      <w:r>
-        <w:t xml:space="preserve"> </w:t>
-      </w:r>
-      <w:r>
-        <w:t xml:space="preserve"> </w:t>
-      </w:r>
-      <w:r>
-        <w:rPr>
-          <w:bCs/>
-          <w:b/>
-        </w:rPr>
-        <w:t xml:space="preserve">ArgoCD</w:t>
-      </w:r>
-      <w:r>
-        <w:t xml:space="preserve"> </w:t>
-      </w:r>
-      <w:r>
-        <w:t xml:space="preserve">to facilitate efficient and reliable deployments while ensuring compliance with security standards and protocols.</w:t>
+        <w:pStyle w:val="Compact"/>
+      </w:pPr>
+      <w:r>
+        <w:t xml:space="preserve">Achieved a substantial reduction in monthly cloud expenditures by approximately $100,000 within the first six months. This was accomplished through meticulous infrastructure and code reviews, alongside the implementation of</w:t>
+      </w:r>
+      <w:r>
+        <w:t xml:space="preserve"> </w:t>
+      </w:r>
+      <w:r>
+        <w:rPr>
+          <w:bCs/>
+          <w:b/>
+        </w:rPr>
+        <w:t xml:space="preserve">FinOps</w:t>
+      </w:r>
+      <w:r>
+        <w:t xml:space="preserve"> </w:t>
+      </w:r>
+      <w:r>
+        <w:t xml:space="preserve">initiatives aimed at enhancing service ownership and accountability within Microservice architecture.</w:t>
       </w:r>
     </w:p>
     <w:p>
@@ -620,39 +575,10 @@
           <w:ilvl w:val="0"/>
           <w:numId w:val="1003"/>
         </w:numPr>
-      </w:pPr>
-      <w:r>
-        <w:t xml:space="preserve">Spearheaded a significant AWS cost reduction initiative, championing</w:t>
-      </w:r>
-      <w:r>
-        <w:t xml:space="preserve"> </w:t>
-      </w:r>
-      <w:r>
-        <w:rPr>
-          <w:bCs/>
-          <w:b/>
-        </w:rPr>
-        <w:t xml:space="preserve">FinOps</w:t>
-      </w:r>
-      <w:r>
-        <w:t xml:space="preserve"> </w:t>
-      </w:r>
-      <w:r>
-        <w:t xml:space="preserve">practices and optimizing cloud cost reporting using tools like</w:t>
-      </w:r>
-      <w:r>
-        <w:t xml:space="preserve"> </w:t>
-      </w:r>
-      <w:hyperlink r:id="rId30">
-        <w:r>
-          <w:rPr>
-            <w:rStyle w:val="Hyperlink"/>
-          </w:rPr>
-          <w:t xml:space="preserve">opencost.io</w:t>
-        </w:r>
-      </w:hyperlink>
-      <w:r>
-        <w:t xml:space="preserve">, kubecost,</w:t>
+        <w:pStyle w:val="Compact"/>
+      </w:pPr>
+      <w:r>
+        <w:t xml:space="preserve">Pioneered the adoption of opencost.io, integrated with</w:t>
       </w:r>
       <w:r>
         <w:t xml:space="preserve"> </w:t>
@@ -665,7 +591,23 @@
         <w:t xml:space="preserve">Prometheus</w:t>
       </w:r>
       <w:r>
-        <w:t xml:space="preserve">, and SysDig. I implemented strategies to foster service ownership and identified areas for further optimisation, emphasising the importance of financial responsibility and efficiency within the organisation.</w:t>
+        <w:t xml:space="preserve"> </w:t>
+      </w:r>
+      <w:r>
+        <w:t xml:space="preserve">and</w:t>
+      </w:r>
+      <w:r>
+        <w:t xml:space="preserve"> </w:t>
+      </w:r>
+      <w:r>
+        <w:rPr>
+          <w:bCs/>
+          <w:b/>
+        </w:rPr>
+        <w:t xml:space="preserve">Grafana</w:t>
+      </w:r>
+      <w:r>
+        <w:t xml:space="preserve">, complemented by a suite of other FinOps tools. This initiative significantly improved cloud spend transparency and management, enabling more informed decision-making.</w:t>
       </w:r>
     </w:p>
     <w:p>
@@ -674,28 +616,26 @@
           <w:ilvl w:val="0"/>
           <w:numId w:val="1003"/>
         </w:numPr>
-      </w:pPr>
-      <w:r>
-        <w:t xml:space="preserve">Collaborated on OpenTracing/Telemetry implementation to enhance application observability and performance, particularly in environments utilizing</w:t>
-      </w:r>
-      <w:r>
-        <w:t xml:space="preserve"> </w:t>
-      </w:r>
-      <w:r>
-        <w:t xml:space="preserve"> </w:t>
-      </w:r>
-      <w:r>
-        <w:rPr>
-          <w:bCs/>
-          <w:b/>
-        </w:rPr>
-        <w:t xml:space="preserve">Kafka</w:t>
-      </w:r>
-      <w:r>
-        <w:t xml:space="preserve"> </w:t>
-      </w:r>
-      <w:r>
-        <w:t xml:space="preserve">and Benthos for message routing.</w:t>
+        <w:pStyle w:val="Compact"/>
+      </w:pPr>
+      <w:r>
+        <w:t xml:space="preserve">Championed the implementation of alternative Identity and</w:t>
+      </w:r>
+      <w:r>
+        <w:t xml:space="preserve"> </w:t>
+      </w:r>
+      <w:r>
+        <w:rPr>
+          <w:bCs/>
+          <w:b/>
+        </w:rPr>
+        <w:t xml:space="preserve">SSO</w:t>
+      </w:r>
+      <w:r>
+        <w:t xml:space="preserve"> </w:t>
+      </w:r>
+      <w:r>
+        <w:t xml:space="preserve">solutions to mitigate the risks associated with PaaS vendor lock-in, fostering a more flexible and secure cloud infrastructure. This strategic move would have enhanced organizational adaptability and security posture.</w:t>
       </w:r>
     </w:p>
     <w:p>
@@ -704,25 +644,77 @@
           <w:ilvl w:val="0"/>
           <w:numId w:val="1003"/>
         </w:numPr>
-      </w:pPr>
-      <w:r>
-        <w:t xml:space="preserve">I expanded the platforms</w:t>
-      </w:r>
-      <w:r>
-        <w:t xml:space="preserve"> </w:t>
-      </w:r>
-      <w:r>
-        <w:rPr>
-          <w:bCs/>
-          <w:b/>
-        </w:rPr>
-        <w:t xml:space="preserve">SSO</w:t>
-      </w:r>
-      <w:r>
-        <w:t xml:space="preserve"> </w:t>
-      </w:r>
-      <w:r>
-        <w:t xml:space="preserve">offering by implementing</w:t>
+        <w:pStyle w:val="Compact"/>
+      </w:pPr>
+      <w:r>
+        <w:t xml:space="preserve">Advanced our security and secrets management practices to meet the rigorous demands of our customers, embedding</w:t>
+      </w:r>
+      <w:r>
+        <w:t xml:space="preserve"> </w:t>
+      </w:r>
+      <w:r>
+        <w:rPr>
+          <w:bCs/>
+          <w:b/>
+        </w:rPr>
+        <w:t xml:space="preserve">SecOps</w:t>
+      </w:r>
+      <w:r>
+        <w:t xml:space="preserve"> </w:t>
+      </w:r>
+      <w:r>
+        <w:t xml:space="preserve">principles directly into our deployment pipelines. Through the adept use of CI/CD tools such as</w:t>
+      </w:r>
+      <w:r>
+        <w:t xml:space="preserve"> </w:t>
+      </w:r>
+      <w:r>
+        <w:rPr>
+          <w:bCs/>
+          <w:b/>
+        </w:rPr>
+        <w:t xml:space="preserve">GitHub Actions</w:t>
+      </w:r>
+      <w:r>
+        <w:t xml:space="preserve">,</w:t>
+      </w:r>
+      <w:r>
+        <w:t xml:space="preserve"> </w:t>
+      </w:r>
+      <w:r>
+        <w:rPr>
+          <w:bCs/>
+          <w:b/>
+        </w:rPr>
+        <w:t xml:space="preserve">CircleCI</w:t>
+      </w:r>
+      <w:r>
+        <w:t xml:space="preserve">, and</w:t>
+      </w:r>
+      <w:r>
+        <w:t xml:space="preserve"> </w:t>
+      </w:r>
+      <w:r>
+        <w:rPr>
+          <w:bCs/>
+          <w:b/>
+        </w:rPr>
+        <w:t xml:space="preserve">ArgoCD</w:t>
+      </w:r>
+      <w:r>
+        <w:t xml:space="preserve">, I have streamlined deployments, ensuring they meet the highest standards of reliability and security compliance.</w:t>
+      </w:r>
+    </w:p>
+    <w:p>
+      <w:pPr>
+        <w:numPr>
+          <w:ilvl w:val="0"/>
+          <w:numId w:val="1003"/>
+        </w:numPr>
+        <w:pStyle w:val="Compact"/>
+      </w:pPr>
+      <w:r>
+        <w:t xml:space="preserve">Expanded the platform’s SSO capabilities by integrating</w:t>
       </w:r>
       <w:r>
         <w:t xml:space="preserve"> </w:t>
@@ -735,27 +727,14 @@
         <w:t xml:space="preserve">SAML</w:t>
       </w:r>
       <w:r>
-        <w:t xml:space="preserve">,</w:t>
-      </w:r>
-      <w:r>
-        <w:t xml:space="preserve"> </w:t>
-      </w:r>
-      <w:r>
-        <w:rPr>
-          <w:bCs/>
-          <w:b/>
-        </w:rPr>
-        <w:t xml:space="preserve">Azure AD</w:t>
-      </w:r>
-      <w:r>
-        <w:t xml:space="preserve"> </w:t>
-      </w:r>
-      <w:r>
-        <w:t xml:space="preserve">integration, supported by Auth0. I also assessed the technical feasibility of Plausible web analytics and contributed to implementations of Tigergraph and Neo4j.</w:t>
-      </w:r>
-    </w:p>
-    <w:bookmarkEnd w:id="31"/>
-    <w:bookmarkStart w:id="32" w:name="devops-engineer"/>
+        <w:t xml:space="preserve"> </w:t>
+      </w:r>
+      <w:r>
+        <w:t xml:space="preserve">and Azure AD, supported by Auth0, enhancing our authentication offerings.</w:t>
+      </w:r>
+    </w:p>
+    <w:bookmarkEnd w:id="30"/>
+    <w:bookmarkStart w:id="31" w:name="devops-engineer"/>
     <w:p>
       <w:pPr>
         <w:pStyle w:val="Heading4"/>
@@ -892,9 +871,9 @@
         <w:t xml:space="preserve">teams.</w:t>
       </w:r>
     </w:p>
+    <w:bookmarkEnd w:id="31"/>
     <w:bookmarkEnd w:id="32"/>
-    <w:bookmarkEnd w:id="33"/>
-    <w:bookmarkStart w:id="36" w:name="material-office-building-cookpad"/>
+    <w:bookmarkStart w:id="35" w:name="material-office-building-cookpad"/>
     <w:p>
       <w:pPr>
         <w:pStyle w:val="Heading3"/>
@@ -906,7 +885,7 @@
         <w:t xml:space="preserve">Cookpad</w:t>
       </w:r>
     </w:p>
-    <w:bookmarkStart w:id="34" w:name="site-reliability-engineer"/>
+    <w:bookmarkStart w:id="33" w:name="site-reliability-engineer"/>
     <w:p>
       <w:pPr>
         <w:pStyle w:val="Heading4"/>
@@ -1014,8 +993,8 @@
         <w:t xml:space="preserve">within our infrastructure.</w:t>
       </w:r>
     </w:p>
-    <w:bookmarkEnd w:id="34"/>
-    <w:bookmarkStart w:id="35" w:name="machine-learning-infrastructure-engineer"/>
+    <w:bookmarkEnd w:id="33"/>
+    <w:bookmarkStart w:id="34" w:name="machine-learning-infrastructure-engineer"/>
     <w:p>
       <w:pPr>
         <w:pStyle w:val="Heading4"/>
@@ -1136,9 +1115,9 @@
         <w:t xml:space="preserve">Revamped Kubernetes application distribution and deployment methods by utilizing Kustomize and Flux CD. Also evaluated Kubeflow/Argo Pipelines for potential future investment, solidifying our commitment to enhancing ML application deployment processes and promotting machine learning capabilities in the organisation.</w:t>
       </w:r>
     </w:p>
+    <w:bookmarkEnd w:id="34"/>
     <w:bookmarkEnd w:id="35"/>
-    <w:bookmarkEnd w:id="36"/>
-    <w:bookmarkStart w:id="37" w:name="X046db3508cc8d2f3afc51477ac71f29ea35237c"/>
+    <w:bookmarkStart w:id="36" w:name="X046db3508cc8d2f3afc51477ac71f29ea35237c"/>
     <w:p>
       <w:pPr>
         <w:pStyle w:val="Heading3"/>
@@ -1276,8 +1255,8 @@
         <w:t xml:space="preserve">to enhance the agency’s infrastructure. I also demonstrated my resilience in June 2016, tackling challenges with determination and composure.</w:t>
       </w:r>
     </w:p>
-    <w:bookmarkEnd w:id="37"/>
-    <w:bookmarkStart w:id="38" w:name="X4858117abfea2c21f25177e480033fb37635943"/>
+    <w:bookmarkEnd w:id="36"/>
+    <w:bookmarkStart w:id="37" w:name="X4858117abfea2c21f25177e480033fb37635943"/>
     <w:p>
       <w:pPr>
         <w:pStyle w:val="Heading3"/>
@@ -1381,8 +1360,8 @@
         <w:t xml:space="preserve">infrastructure consolidation and upgrade. Designed and implemented enhanced storage solutions, incorporating recommended LACP groupings and integrating an advanced storage array for improved reliability and performance.</w:t>
       </w:r>
     </w:p>
-    <w:bookmarkEnd w:id="38"/>
-    <w:bookmarkStart w:id="39" w:name="X5cdd256b2d800296c2320e45dac42aa0c6becf1"/>
+    <w:bookmarkEnd w:id="37"/>
+    <w:bookmarkStart w:id="38" w:name="X5cdd256b2d800296c2320e45dac42aa0c6becf1"/>
     <w:p>
       <w:pPr>
         <w:pStyle w:val="Heading3"/>
@@ -1516,8 +1495,21 @@
         <w:t xml:space="preserve">Provided technical guidance, overseeing Global Load Balancing solutions and provided training for Mumbai teams, fostering global collaboration.</w:t>
       </w:r>
     </w:p>
+    <w:bookmarkEnd w:id="38"/>
+    <w:bookmarkStart w:id="39" w:name="X89dd9d26d827613eca3d7ae38a4034d45bec309"/>
+    <w:p>
+      <w:pPr>
+        <w:pStyle w:val="Heading3"/>
+      </w:pPr>
+      <w:r>
+        <w:t xml:space="preserve"> </w:t>
+      </w:r>
+      <w:r>
+        <w:t xml:space="preserve">Operations Engineer, Sift, 2009-2011: Drupal, CentOS, Xen, VMWare/ESXi</w:t>
+      </w:r>
+    </w:p>
     <w:bookmarkEnd w:id="39"/>
-    <w:bookmarkStart w:id="40" w:name="X89dd9d26d827613eca3d7ae38a4034d45bec309"/>
+    <w:bookmarkStart w:id="40" w:name="Xd533d621fd0d719384e343d09ed83527cd51359"/>
     <w:p>
       <w:pPr>
         <w:pStyle w:val="Heading3"/>
@@ -1526,11 +1518,11 @@
         <w:t xml:space="preserve"> </w:t>
       </w:r>
       <w:r>
-        <w:t xml:space="preserve">Operations Engineer, Sift, 2009-2011: Drupal, CentOS, Xen, VMWare/ESXi</w:t>
+        <w:t xml:space="preserve">BA (Hons) Information Systems Analysis at UWE, Bristol, 2009</w:t>
       </w:r>
     </w:p>
     <w:bookmarkEnd w:id="40"/>
-    <w:bookmarkStart w:id="41" w:name="Xd533d621fd0d719384e343d09ed83527cd51359"/>
+    <w:bookmarkStart w:id="41" w:name="X438b048b5c92ef1f0701a0af7280833a855177d"/>
     <w:p>
       <w:pPr>
         <w:pStyle w:val="Heading3"/>
@@ -1539,11 +1531,19 @@
         <w:t xml:space="preserve"> </w:t>
       </w:r>
       <w:r>
-        <w:t xml:space="preserve">BA (Hons) Information Systems Analysis at UWE, Bristol, 2009</w:t>
+        <w:t xml:space="preserve">Technical Student, CERN, Switzerland, 2007-2008</w:t>
+      </w:r>
+    </w:p>
+    <w:p>
+      <w:pPr>
+        <w:pStyle w:val="FirstParagraph"/>
+      </w:pPr>
+      <w:r>
+        <w:t xml:space="preserve">Linux, PXE, tftpboot, ia64, Perl, XML/RPC &amp; Oracle</w:t>
       </w:r>
     </w:p>
     <w:bookmarkEnd w:id="41"/>
-    <w:bookmarkStart w:id="42" w:name="X438b048b5c92ef1f0701a0af7280833a855177d"/>
+    <w:bookmarkStart w:id="42" w:name="X618072ad982734996478b52410ea81ef8eac486"/>
     <w:p>
       <w:pPr>
         <w:pStyle w:val="Heading3"/>
@@ -1552,19 +1552,11 @@
         <w:t xml:space="preserve"> </w:t>
       </w:r>
       <w:r>
-        <w:t xml:space="preserve">Technical Student, CERN, Switzerland, 2007-2008</w:t>
-      </w:r>
-    </w:p>
-    <w:p>
-      <w:pPr>
-        <w:pStyle w:val="FirstParagraph"/>
-      </w:pPr>
-      <w:r>
-        <w:t xml:space="preserve">Linux, PXE, tftpboot, ia64, Perl, XML/RPC &amp; Oracle</w:t>
+        <w:t xml:space="preserve">BTEC National Diploma IT Practitioner at Cornwall College, 2005</w:t>
       </w:r>
     </w:p>
     <w:bookmarkEnd w:id="42"/>
-    <w:bookmarkStart w:id="43" w:name="X618072ad982734996478b52410ea81ef8eac486"/>
+    <w:bookmarkStart w:id="43" w:name="X30082b5dedff81efe44cd99e4178765af3aea95"/>
     <w:p>
       <w:pPr>
         <w:pStyle w:val="Heading3"/>
@@ -1573,59 +1565,46 @@
         <w:t xml:space="preserve"> </w:t>
       </w:r>
       <w:r>
-        <w:t xml:space="preserve">BTEC National Diploma IT Practitioner at Cornwall College, 2005</w:t>
+        <w:t xml:space="preserve">CISCO Certified Network Associate, CISCO Academy, 2004</w:t>
       </w:r>
     </w:p>
     <w:bookmarkEnd w:id="43"/>
-    <w:bookmarkStart w:id="44" w:name="X30082b5dedff81efe44cd99e4178765af3aea95"/>
-    <w:p>
-      <w:pPr>
-        <w:pStyle w:val="Heading3"/>
-      </w:pPr>
-      <w:r>
-        <w:t xml:space="preserve"> </w:t>
-      </w:r>
-      <w:r>
-        <w:t xml:space="preserve">CISCO Certified Network Associate, CISCO Academy, 2004</w:t>
-      </w:r>
-    </w:p>
     <w:bookmarkEnd w:id="44"/>
+    <w:bookmarkStart w:id="45" w:name="X9c7d4bc9d8770e73d8f61f876abc6bcda0f38a6"/>
+    <w:p>
+      <w:pPr>
+        <w:pStyle w:val="Heading2"/>
+      </w:pPr>
+      <w:r>
+        <w:t xml:space="preserve"> </w:t>
+      </w:r>
+      <w:r>
+        <w:t xml:space="preserve">Hobbies include</w:t>
+      </w:r>
+      <w:r>
+        <w:t xml:space="preserve"> </w:t>
+      </w:r>
+      <w:r>
+        <w:t xml:space="preserve"> </w:t>
+      </w:r>
+      <w:r>
+        <w:t xml:space="preserve">,</w:t>
+      </w:r>
+      <w:r>
+        <w:t xml:space="preserve"> </w:t>
+      </w:r>
+      <w:r>
+        <w:t xml:space="preserve"> </w:t>
+      </w:r>
+      <w:r>
+        <w:t xml:space="preserve">, and</w:t>
+      </w:r>
+      <w:r>
+        <w:t xml:space="preserve"> </w:t>
+      </w:r>
+    </w:p>
     <w:bookmarkEnd w:id="45"/>
-    <w:bookmarkStart w:id="46" w:name="X9c7d4bc9d8770e73d8f61f876abc6bcda0f38a6"/>
-    <w:p>
-      <w:pPr>
-        <w:pStyle w:val="Heading2"/>
-      </w:pPr>
-      <w:r>
-        <w:t xml:space="preserve"> </w:t>
-      </w:r>
-      <w:r>
-        <w:t xml:space="preserve">Hobbies include</w:t>
-      </w:r>
-      <w:r>
-        <w:t xml:space="preserve"> </w:t>
-      </w:r>
-      <w:r>
-        <w:t xml:space="preserve"> </w:t>
-      </w:r>
-      <w:r>
-        <w:t xml:space="preserve">,</w:t>
-      </w:r>
-      <w:r>
-        <w:t xml:space="preserve"> </w:t>
-      </w:r>
-      <w:r>
-        <w:t xml:space="preserve"> </w:t>
-      </w:r>
-      <w:r>
-        <w:t xml:space="preserve">, and</w:t>
-      </w:r>
-      <w:r>
-        <w:t xml:space="preserve"> </w:t>
-      </w:r>
-    </w:p>
     <w:bookmarkEnd w:id="46"/>
-    <w:bookmarkEnd w:id="47"/>
     <w:sectPr/>
   </w:body>
 </w:document>

</xml_diff>